<commit_message>
Attendances page [improve and fix Errors]
</commit_message>
<xml_diff>
--- a/employees_system.docx
+++ b/employees_system.docx
@@ -872,7 +872,6 @@
           <w:bCs/>
           <w:rtl/>
         </w:rPr>
-        <w:lastRenderedPageBreak/>
         <w:t>هـ. المرتبات والساعات الإضافية</w:t>
       </w:r>
       <w:r>
@@ -913,6 +912,7 @@
         <w:rPr>
           <w:rtl/>
         </w:rPr>
+        <w:lastRenderedPageBreak/>
         <w:t>الراتب الأساسي</w:t>
       </w:r>
       <w:r>
@@ -1519,7 +1519,6 @@
           <w:b/>
           <w:bCs/>
         </w:rPr>
-        <w:lastRenderedPageBreak/>
         <w:t xml:space="preserve">4. </w:t>
       </w:r>
       <w:r>
@@ -1610,6 +1609,7 @@
         <w:rPr>
           <w:rtl/>
         </w:rPr>
+        <w:lastRenderedPageBreak/>
         <w:t>متابعة الحضور والانصراف</w:t>
       </w:r>
       <w:r>
@@ -2476,7 +2476,7 @@
           <w:lang w:bidi="ar-EG"/>
         </w:rPr>
         <w:pict w14:anchorId="0F690B06">
-          <v:rect id="_x0000_i1066" style="width:0;height:1.5pt" o:hralign="center" o:hrstd="t" o:hr="t" fillcolor="#a0a0a0" stroked="f"/>
+          <v:rect id="_x0000_i1030" style="width:0;height:1.5pt" o:hralign="center" o:hrstd="t" o:hr="t" fillcolor="#a0a0a0" stroked="f"/>
         </w:pict>
       </w:r>
     </w:p>
@@ -2873,7 +2873,7 @@
           <w:lang w:bidi="ar-EG"/>
         </w:rPr>
         <w:pict w14:anchorId="4BD8A64B">
-          <v:rect id="_x0000_i1067" style="width:0;height:1.5pt" o:hralign="center" o:hrstd="t" o:hr="t" fillcolor="#a0a0a0" stroked="f"/>
+          <v:rect id="_x0000_i1031" style="width:0;height:1.5pt" o:hralign="center" o:hrstd="t" o:hr="t" fillcolor="#a0a0a0" stroked="f"/>
         </w:pict>
       </w:r>
     </w:p>
@@ -3219,73 +3219,73 @@
         <w:rPr>
           <w:lang w:bidi="ar-EG"/>
         </w:rPr>
+        <w:pict w14:anchorId="51705F2A">
+          <v:rect id="_x0000_i1032" style="width:0;height:1.5pt" o:hralign="center" o:hrstd="t" o:hr="t" fillcolor="#a0a0a0" stroked="f"/>
+        </w:pict>
+      </w:r>
+    </w:p>
+    <w:p>
+      <w:pPr>
+        <w:tabs>
+          <w:tab w:val="left" w:pos="5602"/>
+        </w:tabs>
+        <w:bidi/>
+        <w:rPr>
+          <w:b/>
+          <w:bCs/>
+          <w:lang w:bidi="ar-EG"/>
+        </w:rPr>
+      </w:pPr>
+      <w:r>
+        <w:rPr>
+          <w:b/>
+          <w:bCs/>
+          <w:lang w:bidi="ar-EG"/>
+        </w:rPr>
+        <w:t>3️</w:t>
+      </w:r>
+      <w:r>
+        <w:rPr>
+          <w:rFonts w:ascii="Segoe UI Symbol" w:hAnsi="Segoe UI Symbol" w:cs="Segoe UI Symbol"/>
+          <w:b/>
+          <w:bCs/>
+          <w:lang w:bidi="ar-EG"/>
+        </w:rPr>
+        <w:t>⃣</w:t>
+      </w:r>
+      <w:r>
+        <w:rPr>
+          <w:b/>
+          <w:bCs/>
+          <w:lang w:bidi="ar-EG"/>
+        </w:rPr>
+        <w:t xml:space="preserve"> </w:t>
+      </w:r>
+      <w:r>
+        <w:rPr>
+          <w:b/>
+          <w:bCs/>
+          <w:rtl/>
+        </w:rPr>
+        <w:t>إدارة الإجازات</w:t>
+      </w:r>
+    </w:p>
+    <w:p>
+      <w:pPr>
+        <w:tabs>
+          <w:tab w:val="left" w:pos="5602"/>
+        </w:tabs>
+        <w:bidi/>
+        <w:rPr>
+          <w:lang w:bidi="ar-EG"/>
+        </w:rPr>
+      </w:pPr>
+      <w:r>
+        <w:rPr>
+          <w:rFonts w:ascii="Segoe UI Emoji" w:hAnsi="Segoe UI Emoji" w:cs="Segoe UI Emoji"/>
+          <w:lang w:bidi="ar-EG"/>
+        </w:rPr>
         <w:lastRenderedPageBreak/>
-        <w:pict w14:anchorId="51705F2A">
-          <v:rect id="_x0000_i1068" style="width:0;height:1.5pt" o:hralign="center" o:hrstd="t" o:hr="t" fillcolor="#a0a0a0" stroked="f"/>
-        </w:pict>
-      </w:r>
-    </w:p>
-    <w:p>
-      <w:pPr>
-        <w:tabs>
-          <w:tab w:val="left" w:pos="5602"/>
-        </w:tabs>
-        <w:bidi/>
-        <w:rPr>
-          <w:b/>
-          <w:bCs/>
-          <w:lang w:bidi="ar-EG"/>
-        </w:rPr>
-      </w:pPr>
-      <w:r>
-        <w:rPr>
-          <w:b/>
-          <w:bCs/>
-          <w:lang w:bidi="ar-EG"/>
-        </w:rPr>
-        <w:t>3️</w:t>
-      </w:r>
-      <w:r>
-        <w:rPr>
-          <w:rFonts w:ascii="Segoe UI Symbol" w:hAnsi="Segoe UI Symbol" w:cs="Segoe UI Symbol"/>
-          <w:b/>
-          <w:bCs/>
-          <w:lang w:bidi="ar-EG"/>
-        </w:rPr>
-        <w:t>⃣</w:t>
-      </w:r>
-      <w:r>
-        <w:rPr>
-          <w:b/>
-          <w:bCs/>
-          <w:lang w:bidi="ar-EG"/>
-        </w:rPr>
-        <w:t xml:space="preserve"> </w:t>
-      </w:r>
-      <w:r>
-        <w:rPr>
-          <w:b/>
-          <w:bCs/>
-          <w:rtl/>
-        </w:rPr>
-        <w:t>إدارة الإجازات</w:t>
-      </w:r>
-    </w:p>
-    <w:p>
-      <w:pPr>
-        <w:tabs>
-          <w:tab w:val="left" w:pos="5602"/>
-        </w:tabs>
-        <w:bidi/>
-        <w:rPr>
-          <w:lang w:bidi="ar-EG"/>
-        </w:rPr>
-      </w:pPr>
-      <w:r>
-        <w:rPr>
-          <w:rFonts w:ascii="Segoe UI Emoji" w:hAnsi="Segoe UI Emoji" w:cs="Segoe UI Emoji"/>
-          <w:lang w:bidi="ar-EG"/>
-        </w:rPr>
         <w:t>📌</w:t>
       </w:r>
       <w:r>
@@ -3510,7 +3510,7 @@
           <w:lang w:bidi="ar-EG"/>
         </w:rPr>
         <w:pict w14:anchorId="5EFFB8E1">
-          <v:rect id="_x0000_i1069" style="width:0;height:1.5pt" o:hralign="center" o:hrstd="t" o:hr="t" fillcolor="#a0a0a0" stroked="f"/>
+          <v:rect id="_x0000_i1033" style="width:0;height:1.5pt" o:hralign="center" o:hrstd="t" o:hr="t" fillcolor="#a0a0a0" stroked="f"/>
         </w:pict>
       </w:r>
     </w:p>
@@ -3810,7 +3810,7 @@
           <w:lang w:bidi="ar-EG"/>
         </w:rPr>
         <w:pict w14:anchorId="13647BCA">
-          <v:rect id="_x0000_i1070" style="width:0;height:1.5pt" o:hralign="center" o:hrstd="t" o:hr="t" fillcolor="#a0a0a0" stroked="f"/>
+          <v:rect id="_x0000_i1034" style="width:0;height:1.5pt" o:hralign="center" o:hrstd="t" o:hr="t" fillcolor="#a0a0a0" stroked="f"/>
         </w:pict>
       </w:r>
     </w:p>
@@ -4108,7 +4108,7 @@
           <w:lang w:bidi="ar-EG"/>
         </w:rPr>
         <w:pict w14:anchorId="10EDA504">
-          <v:rect id="_x0000_i1071" style="width:0;height:1.5pt" o:hralign="center" o:hrstd="t" o:hr="t" fillcolor="#a0a0a0" stroked="f"/>
+          <v:rect id="_x0000_i1035" style="width:0;height:1.5pt" o:hralign="center" o:hrstd="t" o:hr="t" fillcolor="#a0a0a0" stroked="f"/>
         </w:pict>
       </w:r>
     </w:p>
@@ -4131,7 +4131,6 @@
           <w:bCs/>
           <w:lang w:bidi="ar-EG"/>
         </w:rPr>
-        <w:lastRenderedPageBreak/>
         <w:t>📌</w:t>
       </w:r>
       <w:r>
@@ -4174,7 +4173,7 @@
     </w:p>
     <w:sectPr>
       <w:pgSz w:w="12240" w:h="15840"/>
-      <w:pgMar w:top="720" w:right="1440" w:bottom="1440" w:left="1440" w:header="720" w:footer="720" w:gutter="0"/>
+      <w:pgMar w:top="720" w:right="1440" w:bottom="540" w:left="1440" w:header="720" w:footer="720" w:gutter="0"/>
       <w:cols w:space="720"/>
       <w:docGrid w:linePitch="360"/>
     </w:sectPr>
@@ -8093,6 +8092,7 @@
   <w:style w:type="character" w:default="1" w:styleId="DefaultParagraphFont">
     <w:name w:val="Default Paragraph Font"/>
     <w:uiPriority w:val="1"/>
+    <w:semiHidden/>
     <w:unhideWhenUsed/>
   </w:style>
   <w:style w:type="table" w:default="1" w:styleId="TableNormal">

</xml_diff>